<commit_message>
added 2 more cases
</commit_message>
<xml_diff>
--- a/test_cases.docx
+++ b/test_cases.docx
@@ -163,19 +163,37 @@
           <w:tcPr>
             <w:tcW w:w="3149" w:type="dxa"/>
           </w:tcPr>
-          <w:p/>
-        </w:tc>
-        <w:tc>
-          <w:tcPr>
-            <w:tcW w:w="2338" w:type="dxa"/>
-          </w:tcPr>
-          <w:p/>
-        </w:tc>
-        <w:tc>
-          <w:tcPr>
-            <w:tcW w:w="2338" w:type="dxa"/>
-          </w:tcPr>
-          <w:p/>
+          <w:p>
+            <w:r>
+              <w:t>Order list cannot be empty when clicking “remove” button in current order window.</w:t>
+            </w:r>
+          </w:p>
+        </w:tc>
+        <w:tc>
+          <w:tcPr>
+            <w:tcW w:w="2338" w:type="dxa"/>
+          </w:tcPr>
+          <w:p>
+            <w:r>
+              <w:t>Clicking on remove button with empty order list</w:t>
+            </w:r>
+            <w:r>
+              <w:t xml:space="preserve"> in current order window</w:t>
+            </w:r>
+            <w:r>
+              <w:t>.</w:t>
+            </w:r>
+          </w:p>
+        </w:tc>
+        <w:tc>
+          <w:tcPr>
+            <w:tcW w:w="2338" w:type="dxa"/>
+          </w:tcPr>
+          <w:p>
+            <w:r>
+              <w:t>Error message.</w:t>
+            </w:r>
+          </w:p>
         </w:tc>
       </w:tr>
       <w:tr>
@@ -193,19 +211,43 @@
           <w:tcPr>
             <w:tcW w:w="3149" w:type="dxa"/>
           </w:tcPr>
-          <w:p/>
-        </w:tc>
-        <w:tc>
-          <w:tcPr>
-            <w:tcW w:w="2338" w:type="dxa"/>
-          </w:tcPr>
-          <w:p/>
-        </w:tc>
-        <w:tc>
-          <w:tcPr>
-            <w:tcW w:w="2338" w:type="dxa"/>
-          </w:tcPr>
-          <w:p/>
+          <w:p>
+            <w:r>
+              <w:t>Order list cannot be empty when clicking “</w:t>
+            </w:r>
+            <w:r>
+              <w:t>complete order</w:t>
+            </w:r>
+            <w:r>
+              <w:t>” button in current order window.</w:t>
+            </w:r>
+          </w:p>
+        </w:tc>
+        <w:tc>
+          <w:tcPr>
+            <w:tcW w:w="2338" w:type="dxa"/>
+          </w:tcPr>
+          <w:p>
+            <w:r>
+              <w:t xml:space="preserve">Clicking on </w:t>
+            </w:r>
+            <w:r>
+              <w:t>add to order</w:t>
+            </w:r>
+            <w:r>
+              <w:t xml:space="preserve"> button with empty order list in current order window.</w:t>
+            </w:r>
+          </w:p>
+        </w:tc>
+        <w:tc>
+          <w:tcPr>
+            <w:tcW w:w="2338" w:type="dxa"/>
+          </w:tcPr>
+          <w:p>
+            <w:r>
+              <w:t>Error message.</w:t>
+            </w:r>
+          </w:p>
         </w:tc>
       </w:tr>
       <w:tr>

</xml_diff>